<commit_message>
added due date picker to the edit detailse screen
</commit_message>
<xml_diff>
--- a/00_docs/Common cmds cheet sheet.docx
+++ b/00_docs/Common cmds cheet sheet.docx
@@ -4,23 +4,7 @@
   <w:body>
     <w:p>
       <w:r>
-        <w:t xml:space="preserve">Common </w:t>
-      </w:r>
-      <w:proofErr w:type="spellStart"/>
-      <w:r>
-        <w:t>cmds</w:t>
-      </w:r>
-      <w:proofErr w:type="spellEnd"/>
-      <w:r>
-        <w:t xml:space="preserve"> </w:t>
-      </w:r>
-      <w:proofErr w:type="spellStart"/>
-      <w:r>
-        <w:t>cheet</w:t>
-      </w:r>
-      <w:proofErr w:type="spellEnd"/>
-      <w:r>
-        <w:t xml:space="preserve"> sheet.</w:t>
+        <w:t>Common cmds cheet sheet.</w:t>
       </w:r>
     </w:p>
     <w:p/>
@@ -70,74 +54,33 @@
       </w:r>
     </w:p>
     <w:p>
-      <w:proofErr w:type="spellStart"/>
-      <w:r>
-        <w:t>npx</w:t>
-      </w:r>
-      <w:proofErr w:type="spellEnd"/>
-      <w:r>
-        <w:t xml:space="preserve"> react-native run-android</w:t>
-      </w:r>
-    </w:p>
-    <w:p>
-      <w:proofErr w:type="spellStart"/>
-      <w:r>
-        <w:t>npx</w:t>
-      </w:r>
-      <w:proofErr w:type="spellEnd"/>
-      <w:r>
-        <w:t xml:space="preserve"> react-native --reset-cache</w:t>
-      </w:r>
-    </w:p>
-    <w:p>
-      <w:proofErr w:type="spellStart"/>
-      <w:r>
-        <w:t>npx</w:t>
-      </w:r>
-      <w:proofErr w:type="spellEnd"/>
-      <w:r>
-        <w:t xml:space="preserve"> react-native start --reset-cache</w:t>
-      </w:r>
-    </w:p>
-    <w:p>
-      <w:proofErr w:type="spellStart"/>
-      <w:r>
-        <w:t>npm</w:t>
-      </w:r>
-      <w:proofErr w:type="spellEnd"/>
-      <w:r>
-        <w:t xml:space="preserve"> install</w:t>
-      </w:r>
-    </w:p>
-    <w:p>
-      <w:r>
-        <w:t xml:space="preserve">rm -Recurse -Force </w:t>
-      </w:r>
-      <w:proofErr w:type="spellStart"/>
-      <w:r>
-        <w:t>node_modules</w:t>
-      </w:r>
-      <w:proofErr w:type="spellEnd"/>
-    </w:p>
-    <w:p>
-      <w:r>
-        <w:t xml:space="preserve">rm -rf </w:t>
-      </w:r>
-      <w:proofErr w:type="spellStart"/>
-      <w:r>
-        <w:t>node_modules</w:t>
-      </w:r>
-      <w:proofErr w:type="spellEnd"/>
-      <w:r>
-        <w:t xml:space="preserve"> &amp;&amp; </w:t>
-      </w:r>
-      <w:proofErr w:type="spellStart"/>
-      <w:r>
-        <w:t>npm</w:t>
-      </w:r>
-      <w:proofErr w:type="spellEnd"/>
-      <w:r>
-        <w:t xml:space="preserve"> install</w:t>
+      <w:r>
+        <w:t>npx react-native run-android</w:t>
+      </w:r>
+    </w:p>
+    <w:p>
+      <w:r>
+        <w:t>npx react-native --reset-cache</w:t>
+      </w:r>
+    </w:p>
+    <w:p>
+      <w:r>
+        <w:t>npx react-native start --reset-cache</w:t>
+      </w:r>
+    </w:p>
+    <w:p>
+      <w:r>
+        <w:t>npm install</w:t>
+      </w:r>
+    </w:p>
+    <w:p>
+      <w:r>
+        <w:t>rm -Recurse -Force node_modules</w:t>
+      </w:r>
+    </w:p>
+    <w:p>
+      <w:r>
+        <w:t>rm -rf node_modules &amp;&amp; npm install</w:t>
       </w:r>
     </w:p>
     <w:p/>
@@ -154,27 +97,9 @@
       </w:r>
     </w:p>
     <w:p>
-      <w:proofErr w:type="spellStart"/>
-      <w:r>
-        <w:t>adb</w:t>
-      </w:r>
-      <w:proofErr w:type="spellEnd"/>
-      <w:r>
-        <w:t xml:space="preserve"> logcat *:S </w:t>
-      </w:r>
-      <w:proofErr w:type="spellStart"/>
-      <w:r>
-        <w:t>ReactNative:V</w:t>
-      </w:r>
-      <w:proofErr w:type="spellEnd"/>
-      <w:r>
-        <w:t xml:space="preserve"> </w:t>
-      </w:r>
-      <w:proofErr w:type="spellStart"/>
-      <w:r>
-        <w:t>ReactNativeJS:V</w:t>
-      </w:r>
-      <w:proofErr w:type="spellEnd"/>
+      <w:r>
+        <w:t>adb logcat *:S ReactNative:V ReactNativeJS:V</w:t>
+      </w:r>
     </w:p>
     <w:p>
       <w:r>
@@ -182,23 +107,18 @@
       </w:r>
     </w:p>
     <w:p>
-      <w:proofErr w:type="spellStart"/>
-      <w:r>
-        <w:t>adb</w:t>
-      </w:r>
-      <w:proofErr w:type="spellEnd"/>
-      <w:r>
-        <w:t xml:space="preserve"> connect 192.168.1.10:45461</w:t>
-      </w:r>
-    </w:p>
-    <w:p>
-      <w:proofErr w:type="spellStart"/>
-      <w:r>
-        <w:t>adb</w:t>
-      </w:r>
-      <w:proofErr w:type="spellEnd"/>
-      <w:r>
-        <w:t xml:space="preserve"> kill-server</w:t>
+      <w:r>
+        <w:t>adb connect 192.168.1.10:45461</w:t>
+      </w:r>
+    </w:p>
+    <w:p>
+      <w:r>
+        <w:t>adb pair 192.168.1.10:36109</w:t>
+      </w:r>
+    </w:p>
+    <w:p>
+      <w:r>
+        <w:t>adb kill-server</w:t>
       </w:r>
     </w:p>
     <w:p/>
@@ -212,7 +132,6 @@
         </w:pBdr>
       </w:pPr>
       <w:r>
-        <w:lastRenderedPageBreak/>
         <w:t>tree</w:t>
       </w:r>
     </w:p>
@@ -243,15 +162,7 @@
     </w:p>
     <w:p>
       <w:r>
-        <w:t xml:space="preserve">watchman </w:t>
-      </w:r>
-      <w:proofErr w:type="spellStart"/>
-      <w:r>
-        <w:t>shutdownon</w:t>
-      </w:r>
-      <w:proofErr w:type="spellEnd"/>
-      <w:r>
-        <w:t>-server</w:t>
+        <w:t>watchman shutdownon-server</w:t>
       </w:r>
     </w:p>
     <w:p>

</xml_diff>